<commit_message>
More 1.5 updates: enlarging flavor txt more, card balance, Carrier n spc. abil., added list of potential names, more
</commit_message>
<xml_diff>
--- a/rules/manual.docx
+++ b/rules/manual.docx
@@ -81,116 +81,6 @@
         <w:pStyle w:val="Heading1"/>
       </w:pPr>
       <w:r>
-        <w:t>Changes Since Last Version</w:t>
-      </w:r>
-    </w:p>
-    <w:p>
-      <w:pPr>
-        <w:pStyle w:val="ListParagraph"/>
-        <w:numPr>
-          <w:ilvl w:val="0"/>
-          <w:numId w:val="4"/>
-        </w:numPr>
-      </w:pPr>
-      <w:r>
-        <w:t>Re-worded</w:t>
-      </w:r>
-      <w:r>
-        <w:t xml:space="preserve"> for use</w:t>
-      </w:r>
-      <w:r>
-        <w:t xml:space="preserve"> as manual</w:t>
-      </w:r>
-      <w:r>
-        <w:t>.</w:t>
-      </w:r>
-      <w:r>
-        <w:t xml:space="preserve"> Add terminology section.</w:t>
-      </w:r>
-    </w:p>
-    <w:p>
-      <w:pPr>
-        <w:pStyle w:val="ListParagraph"/>
-        <w:numPr>
-          <w:ilvl w:val="0"/>
-          <w:numId w:val="4"/>
-        </w:numPr>
-      </w:pPr>
-      <w:r>
-        <w:t xml:space="preserve">Removed </w:t>
-      </w:r>
-      <w:r>
-        <w:t>future</w:t>
-      </w:r>
-      <w:r>
-        <w:t xml:space="preserve"> rosters and other </w:t>
-      </w:r>
-      <w:r>
-        <w:t>content info not pertaining to gameplay rules.</w:t>
-      </w:r>
-    </w:p>
-    <w:p>
-      <w:pPr>
-        <w:pStyle w:val="ListParagraph"/>
-        <w:numPr>
-          <w:ilvl w:val="0"/>
-          <w:numId w:val="4"/>
-        </w:numPr>
-      </w:pPr>
-      <w:r>
-        <w:t>Removed references to the Stealth special ability</w:t>
-      </w:r>
-      <w:r>
-        <w:t xml:space="preserve"> as it is unused</w:t>
-      </w:r>
-    </w:p>
-    <w:p>
-      <w:pPr>
-        <w:pStyle w:val="ListParagraph"/>
-        <w:numPr>
-          <w:ilvl w:val="0"/>
-          <w:numId w:val="4"/>
-        </w:numPr>
-      </w:pPr>
-      <w:r>
-        <w:t xml:space="preserve">Removed references to </w:t>
-      </w:r>
-      <w:r>
-        <w:t xml:space="preserve">the </w:t>
-      </w:r>
-      <w:r>
-        <w:t xml:space="preserve">Commerce Raider </w:t>
-      </w:r>
-      <w:r>
-        <w:t>special ability</w:t>
-      </w:r>
-      <w:r>
-        <w:t xml:space="preserve"> </w:t>
-      </w:r>
-      <w:r>
-        <w:t xml:space="preserve">as </w:t>
-      </w:r>
-      <w:r>
-        <w:t>its effect was misrepresented.</w:t>
-      </w:r>
-    </w:p>
-    <w:p>
-      <w:pPr>
-        <w:pStyle w:val="ListParagraph"/>
-        <w:numPr>
-          <w:ilvl w:val="0"/>
-          <w:numId w:val="4"/>
-        </w:numPr>
-      </w:pPr>
-      <w:r>
-        <w:t>Added territory mulligan rule</w:t>
-      </w:r>
-    </w:p>
-    <w:p>
-      <w:pPr>
-        <w:pStyle w:val="Heading1"/>
-      </w:pPr>
-      <w:r>
         <w:t>Terminology</w:t>
       </w:r>
     </w:p>
@@ -324,11 +214,7 @@
         </w:numPr>
       </w:pPr>
       <w:r>
-        <w:t xml:space="preserve">Discard Pile: The discard pile is where cards that are discarded are placed. Cards in the discard pile should be placed face-up, and either player may inspect either their own or their </w:t>
-      </w:r>
-      <w:r>
-        <w:lastRenderedPageBreak/>
-        <w:t>opponent’s discard pile at any time.</w:t>
+        <w:t>Discard Pile: The discard pile is where cards that are discarded are placed. Cards in the discard pile should be placed face-up, and either player may inspect either their own or their opponent’s discard pile at any time.</w:t>
       </w:r>
       <w:r>
         <w:t xml:space="preserve"> Like cards in a player’s hand or deck, discarded cards are inactive and </w:t>
@@ -393,6 +279,7 @@
         </w:numPr>
       </w:pPr>
       <w:r>
+        <w:lastRenderedPageBreak/>
         <w:t>Strategy</w:t>
       </w:r>
     </w:p>
@@ -534,7 +421,16 @@
         </w:numPr>
       </w:pPr>
       <w:r>
-        <w:t>Name – a name is an additional piece of information on a card that does not affect play. Names are used to distinguish between cards when deck building. An example of a name might be “Squadron 1” or “USS Abraham Lincoln”.</w:t>
+        <w:t>Name – a name is an additional piece of information on a card that does not affect play. Names are used to distinguish between cards when deck building. An example of a name might be “Squadron 1”</w:t>
+      </w:r>
+      <w:r>
+        <w:t>, “Tactic B”</w:t>
+      </w:r>
+      <w:r>
+        <w:t xml:space="preserve"> or “USS Abraham Lincoln”.</w:t>
+      </w:r>
+      <w:r>
+        <w:t xml:space="preserve"> Territories do not have different names as there is only one territory of each class.</w:t>
       </w:r>
     </w:p>
     <w:p>
@@ -676,31 +572,31 @@
         <w:pStyle w:val="Heading1"/>
       </w:pPr>
       <w:r>
+        <w:t xml:space="preserve">Play </w:t>
+      </w:r>
+      <w:r>
+        <w:t>Rules</w:t>
+      </w:r>
+    </w:p>
+    <w:p>
+      <w:pPr>
+        <w:pStyle w:val="Heading2"/>
+      </w:pPr>
+      <w:r>
+        <w:t>Overview</w:t>
+      </w:r>
+    </w:p>
+    <w:p>
+      <w:r>
+        <w:t>The game is organized into rounds. During each round, each player takes a turn. Turns are always taken in the same order. The game continues, round after round, until one player has won.</w:t>
+      </w:r>
+    </w:p>
+    <w:p>
+      <w:pPr>
+        <w:pStyle w:val="Heading2"/>
+      </w:pPr>
+      <w:r>
         <w:lastRenderedPageBreak/>
-        <w:t xml:space="preserve">Play </w:t>
-      </w:r>
-      <w:r>
-        <w:t>Rules</w:t>
-      </w:r>
-    </w:p>
-    <w:p>
-      <w:pPr>
-        <w:pStyle w:val="Heading2"/>
-      </w:pPr>
-      <w:r>
-        <w:t>Overview</w:t>
-      </w:r>
-    </w:p>
-    <w:p>
-      <w:r>
-        <w:t>The game is organized into rounds. During each round, each player takes a turn. Turns are always taken in the same order. The game continues, round after round, until one player has won.</w:t>
-      </w:r>
-    </w:p>
-    <w:p>
-      <w:pPr>
-        <w:pStyle w:val="Heading2"/>
-      </w:pPr>
-      <w:r>
         <w:t>Win Condition</w:t>
       </w:r>
     </w:p>
@@ -1017,8 +913,11 @@
         </w:numPr>
       </w:pPr>
       <w:r>
+        <w:t xml:space="preserve">They may never have in-play military assets whose combined logistics exceeds the combined capacity of their controlled territories. Face-down military assets may not flip if that flip would cause total logistics to exceed capacity. If a player’s logistics capacity changes such that their military assets would now exceed their total capacity, they must immediately return military assets to their hand until this deficit is accounted for. A </w:t>
+      </w:r>
+      <w:r>
         <w:lastRenderedPageBreak/>
-        <w:t>They may never have in-play military assets whose combined logistics exceeds the combined capacity of their controlled territories. Face-down military assets may not flip if that flip would cause total logistics to exceed capacity. If a player’s logistics capacity changes such that their military assets would now exceed their total capacity, they must immediately return military assets to their hand until this deficit is accounted for. A carrier may not be returned to hand without returning its associated aircraft, although aircraft may be removed by themselves.</w:t>
+        <w:t>carrier may not be returned to hand without returning its associated aircraft, although aircraft may be removed by themselves.</w:t>
       </w:r>
     </w:p>
     <w:p>
@@ -1333,7 +1232,6 @@
           <w:b/>
           <w:bCs/>
         </w:rPr>
-        <w:lastRenderedPageBreak/>
         <w:t>Pre-</w:t>
       </w:r>
       <w:r>
@@ -1399,6 +1297,7 @@
         </w:numPr>
       </w:pPr>
       <w:r>
+        <w:lastRenderedPageBreak/>
         <w:t>The defender must also declare a damage order.</w:t>
       </w:r>
     </w:p>
@@ -1705,7 +1604,6 @@
         </w:numPr>
       </w:pPr>
       <w:r>
-        <w:lastRenderedPageBreak/>
         <w:t xml:space="preserve">If attacking the opposing player: </w:t>
       </w:r>
       <w:r>
@@ -1782,6 +1680,7 @@
           <w:b/>
           <w:bCs/>
         </w:rPr>
+        <w:lastRenderedPageBreak/>
         <w:t>Submarine</w:t>
       </w:r>
       <w:r>
@@ -1876,6 +1775,44 @@
         <w:pStyle w:val="Heading1"/>
       </w:pPr>
       <w:r>
+        <w:t>Special Ability Rule Clarifications</w:t>
+      </w:r>
+    </w:p>
+    <w:p>
+      <w:pPr>
+        <w:pStyle w:val="ListParagraph"/>
+        <w:numPr>
+          <w:ilvl w:val="0"/>
+          <w:numId w:val="10"/>
+        </w:numPr>
+      </w:pPr>
+      <w:r>
+        <w:t xml:space="preserve">[+x Help Defense]: Help defense is a modifier added to the first ship in the damage order during combat. This allows ships which are not </w:t>
+      </w:r>
+      <w:r>
+        <w:t>necessarily first in the damage order to contribute to defense. Help defense is effective against ambush attack.</w:t>
+      </w:r>
+    </w:p>
+    <w:p>
+      <w:pPr>
+        <w:pStyle w:val="ListParagraph"/>
+        <w:numPr>
+          <w:ilvl w:val="0"/>
+          <w:numId w:val="10"/>
+        </w:numPr>
+      </w:pPr>
+      <w:r>
+        <w:t xml:space="preserve">Commerce Raider: </w:t>
+      </w:r>
+      <w:r>
+        <w:t>Military assets with commerce raider use their attack instead of their assault statistic when determining damage against a player. They still use their assault statistic when assaulting a territory.</w:t>
+      </w:r>
+    </w:p>
+    <w:p>
+      <w:pPr>
+        <w:pStyle w:val="Heading1"/>
+      </w:pPr>
+      <w:r>
         <w:t>Deck Lists</w:t>
       </w:r>
     </w:p>
@@ -1887,7 +1824,27 @@
         <w:t>For now, please use the pre-made decks included with this manual.</w:t>
       </w:r>
     </w:p>
-    <w:p/>
+    <w:p>
+      <w:pPr>
+        <w:pStyle w:val="Heading3"/>
+      </w:pPr>
+      <w:r>
+        <w:t>Deck Strategies</w:t>
+      </w:r>
+    </w:p>
+    <w:p>
+      <w:r>
+        <w:t>The USN deck has powerful carriers and aircraft that outclass any ships on on the Russian side. The USN strategy involves trying to prolong the game and play defense while it can gather the logistics and necessary cards to dominate with its carriers. Alternatively or in addition, the USN can try to build an unstoppable mass of Burke and Ticonderoga class ships. Because all these ships have the AEGIS special ability, they become much more powerful when used in groups.</w:t>
+      </w:r>
+    </w:p>
+    <w:p>
+      <w:r>
+        <w:t>The Russian deck has powerful offensive ships with generally lower logistics requirements than their western counterparts. The Russian Navy will have a hard time fighting the USN at full strength, so the best strategy is to force combats early in the game before the USN player is fully deployed. The Russians must also rely on their numerous submarine fleet to damage their opponents deck</w:t>
+      </w:r>
+      <w:r>
+        <w:t xml:space="preserve"> directly when the USN player defends their territories with their capable aircraft.</w:t>
+      </w:r>
+    </w:p>
     <w:sectPr>
       <w:pgSz w:w="12240" w:h="15840"/>
       <w:pgMar w:top="1440" w:right="1440" w:bottom="1440" w:left="1440" w:header="720" w:footer="720" w:gutter="0"/>
@@ -2552,6 +2509,119 @@
     </w:lvl>
   </w:abstractNum>
   <w:abstractNum w:abstractNumId="6" w15:restartNumberingAfterBreak="0">
+    <w:nsid w:val="52361A59"/>
+    <w:multiLevelType w:val="hybridMultilevel"/>
+    <w:tmpl w:val="06E259D6"/>
+    <w:lvl w:ilvl="0" w:tplc="04090001">
+      <w:start w:val="1"/>
+      <w:numFmt w:val="bullet"/>
+      <w:lvlText w:val=""/>
+      <w:lvlJc w:val="left"/>
+      <w:pPr>
+        <w:ind w:left="720" w:hanging="360"/>
+      </w:pPr>
+      <w:rPr>
+        <w:rFonts w:ascii="Symbol" w:hAnsi="Symbol" w:hint="default"/>
+      </w:rPr>
+    </w:lvl>
+    <w:lvl w:ilvl="1" w:tplc="04090003" w:tentative="1">
+      <w:start w:val="1"/>
+      <w:numFmt w:val="bullet"/>
+      <w:lvlText w:val="o"/>
+      <w:lvlJc w:val="left"/>
+      <w:pPr>
+        <w:ind w:left="1440" w:hanging="360"/>
+      </w:pPr>
+      <w:rPr>
+        <w:rFonts w:ascii="Courier New" w:hAnsi="Courier New" w:cs="Courier New" w:hint="default"/>
+      </w:rPr>
+    </w:lvl>
+    <w:lvl w:ilvl="2" w:tplc="04090005" w:tentative="1">
+      <w:start w:val="1"/>
+      <w:numFmt w:val="bullet"/>
+      <w:lvlText w:val=""/>
+      <w:lvlJc w:val="left"/>
+      <w:pPr>
+        <w:ind w:left="2160" w:hanging="360"/>
+      </w:pPr>
+      <w:rPr>
+        <w:rFonts w:ascii="Wingdings" w:hAnsi="Wingdings" w:hint="default"/>
+      </w:rPr>
+    </w:lvl>
+    <w:lvl w:ilvl="3" w:tplc="04090001" w:tentative="1">
+      <w:start w:val="1"/>
+      <w:numFmt w:val="bullet"/>
+      <w:lvlText w:val=""/>
+      <w:lvlJc w:val="left"/>
+      <w:pPr>
+        <w:ind w:left="2880" w:hanging="360"/>
+      </w:pPr>
+      <w:rPr>
+        <w:rFonts w:ascii="Symbol" w:hAnsi="Symbol" w:hint="default"/>
+      </w:rPr>
+    </w:lvl>
+    <w:lvl w:ilvl="4" w:tplc="04090003" w:tentative="1">
+      <w:start w:val="1"/>
+      <w:numFmt w:val="bullet"/>
+      <w:lvlText w:val="o"/>
+      <w:lvlJc w:val="left"/>
+      <w:pPr>
+        <w:ind w:left="3600" w:hanging="360"/>
+      </w:pPr>
+      <w:rPr>
+        <w:rFonts w:ascii="Courier New" w:hAnsi="Courier New" w:cs="Courier New" w:hint="default"/>
+      </w:rPr>
+    </w:lvl>
+    <w:lvl w:ilvl="5" w:tplc="04090005" w:tentative="1">
+      <w:start w:val="1"/>
+      <w:numFmt w:val="bullet"/>
+      <w:lvlText w:val=""/>
+      <w:lvlJc w:val="left"/>
+      <w:pPr>
+        <w:ind w:left="4320" w:hanging="360"/>
+      </w:pPr>
+      <w:rPr>
+        <w:rFonts w:ascii="Wingdings" w:hAnsi="Wingdings" w:hint="default"/>
+      </w:rPr>
+    </w:lvl>
+    <w:lvl w:ilvl="6" w:tplc="04090001" w:tentative="1">
+      <w:start w:val="1"/>
+      <w:numFmt w:val="bullet"/>
+      <w:lvlText w:val=""/>
+      <w:lvlJc w:val="left"/>
+      <w:pPr>
+        <w:ind w:left="5040" w:hanging="360"/>
+      </w:pPr>
+      <w:rPr>
+        <w:rFonts w:ascii="Symbol" w:hAnsi="Symbol" w:hint="default"/>
+      </w:rPr>
+    </w:lvl>
+    <w:lvl w:ilvl="7" w:tplc="04090003" w:tentative="1">
+      <w:start w:val="1"/>
+      <w:numFmt w:val="bullet"/>
+      <w:lvlText w:val="o"/>
+      <w:lvlJc w:val="left"/>
+      <w:pPr>
+        <w:ind w:left="5760" w:hanging="360"/>
+      </w:pPr>
+      <w:rPr>
+        <w:rFonts w:ascii="Courier New" w:hAnsi="Courier New" w:cs="Courier New" w:hint="default"/>
+      </w:rPr>
+    </w:lvl>
+    <w:lvl w:ilvl="8" w:tplc="04090005" w:tentative="1">
+      <w:start w:val="1"/>
+      <w:numFmt w:val="bullet"/>
+      <w:lvlText w:val=""/>
+      <w:lvlJc w:val="left"/>
+      <w:pPr>
+        <w:ind w:left="6480" w:hanging="360"/>
+      </w:pPr>
+      <w:rPr>
+        <w:rFonts w:ascii="Wingdings" w:hAnsi="Wingdings" w:hint="default"/>
+      </w:rPr>
+    </w:lvl>
+  </w:abstractNum>
+  <w:abstractNum w:abstractNumId="7" w15:restartNumberingAfterBreak="0">
     <w:nsid w:val="645E3B98"/>
     <w:multiLevelType w:val="hybridMultilevel"/>
     <w:tmpl w:val="F314E156"/>
@@ -2664,7 +2734,7 @@
       </w:rPr>
     </w:lvl>
   </w:abstractNum>
-  <w:abstractNum w:abstractNumId="7" w15:restartNumberingAfterBreak="0">
+  <w:abstractNum w:abstractNumId="8" w15:restartNumberingAfterBreak="0">
     <w:nsid w:val="6C3B5AF8"/>
     <w:multiLevelType w:val="hybridMultilevel"/>
     <w:tmpl w:val="339C3450"/>
@@ -2777,7 +2847,7 @@
       </w:rPr>
     </w:lvl>
   </w:abstractNum>
-  <w:abstractNum w:abstractNumId="8" w15:restartNumberingAfterBreak="0">
+  <w:abstractNum w:abstractNumId="9" w15:restartNumberingAfterBreak="0">
     <w:nsid w:val="7D3D52C1"/>
     <w:multiLevelType w:val="hybridMultilevel"/>
     <w:tmpl w:val="FA5A1044"/>
@@ -2894,7 +2964,7 @@
     <w:abstractNumId w:val="1"/>
   </w:num>
   <w:num w:numId="2">
-    <w:abstractNumId w:val="7"/>
+    <w:abstractNumId w:val="8"/>
   </w:num>
   <w:num w:numId="3">
     <w:abstractNumId w:val="2"/>
@@ -2909,12 +2979,15 @@
     <w:abstractNumId w:val="5"/>
   </w:num>
   <w:num w:numId="7">
-    <w:abstractNumId w:val="8"/>
+    <w:abstractNumId w:val="9"/>
   </w:num>
   <w:num w:numId="8">
     <w:abstractNumId w:val="4"/>
   </w:num>
   <w:num w:numId="9">
+    <w:abstractNumId w:val="7"/>
+  </w:num>
+  <w:num w:numId="10">
     <w:abstractNumId w:val="6"/>
   </w:num>
 </w:numbering>

</xml_diff>

<commit_message>
Balance changes and added deck lists
</commit_message>
<xml_diff>
--- a/rules/manual.docx
+++ b/rules/manual.docx
@@ -1817,32 +1817,618 @@
       </w:r>
     </w:p>
     <w:p>
-      <w:r>
-        <w:t xml:space="preserve">Deck lists are currently TBD. </w:t>
-      </w:r>
-      <w:r>
-        <w:t>For now, please use the pre-made decks included with this manual.</w:t>
-      </w:r>
-    </w:p>
-    <w:p>
       <w:pPr>
         <w:pStyle w:val="Heading3"/>
       </w:pPr>
       <w:r>
-        <w:t>Deck Strategies</w:t>
-      </w:r>
-    </w:p>
-    <w:p>
-      <w:r>
-        <w:t>The USN deck has powerful carriers and aircraft that outclass any ships on on the Russian side. The USN strategy involves trying to prolong the game and play defense while it can gather the logistics and necessary cards to dominate with its carriers. Alternatively or in addition, the USN can try to build an unstoppable mass of Burke and Ticonderoga class ships. Because all these ships have the AEGIS special ability, they become much more powerful when used in groups.</w:t>
-      </w:r>
-    </w:p>
-    <w:p>
-      <w:r>
-        <w:t>The Russian deck has powerful offensive ships with generally lower logistics requirements than their western counterparts. The Russian Navy will have a hard time fighting the USN at full strength, so the best strategy is to force combats early in the game before the USN player is fully deployed. The Russians must also rely on their numerous submarine fleet to damage their opponents deck</w:t>
-      </w:r>
-      <w:r>
-        <w:t xml:space="preserve"> directly when the USN player defends their territories with their capable aircraft.</w:t>
+        <w:t xml:space="preserve">Russian </w:t>
+      </w:r>
+      <w:r>
+        <w:t xml:space="preserve">Starter </w:t>
+      </w:r>
+      <w:r>
+        <w:t>Deck</w:t>
+      </w:r>
+    </w:p>
+    <w:p>
+      <w:r>
+        <w:t>The Russian deck has powerful offensive ships with generally lower logistics requirements than their western counterparts. The Russian Navy will have a hard time fighting the USN at full strength, so the best strategy is to force combats early in the game before the USN player is fully deployed. The Russians must also rely on their numerous submarine fleet to damage their opponent</w:t>
+      </w:r>
+      <w:r>
+        <w:t>’</w:t>
+      </w:r>
+      <w:r>
+        <w:t>s deck directly when the USN player defends their territories with their capable aircraft.</w:t>
+      </w:r>
+    </w:p>
+    <w:p>
+      <w:pPr>
+        <w:pStyle w:val="ListParagraph"/>
+        <w:numPr>
+          <w:ilvl w:val="0"/>
+          <w:numId w:val="11"/>
+        </w:numPr>
+      </w:pPr>
+      <w:r>
+        <w:t>2</w:t>
+      </w:r>
+      <w:r>
+        <w:t>3</w:t>
+      </w:r>
+      <w:r>
+        <w:t xml:space="preserve"> </w:t>
+      </w:r>
+      <w:r>
+        <w:t>Military Assets</w:t>
+      </w:r>
+    </w:p>
+    <w:p>
+      <w:pPr>
+        <w:pStyle w:val="ListParagraph"/>
+        <w:numPr>
+          <w:ilvl w:val="1"/>
+          <w:numId w:val="11"/>
+        </w:numPr>
+      </w:pPr>
+      <w:r>
+        <w:t>1 Kuznetsov</w:t>
+      </w:r>
+    </w:p>
+    <w:p>
+      <w:pPr>
+        <w:pStyle w:val="ListParagraph"/>
+        <w:numPr>
+          <w:ilvl w:val="1"/>
+          <w:numId w:val="11"/>
+        </w:numPr>
+      </w:pPr>
+      <w:r>
+        <w:t>2</w:t>
+      </w:r>
+      <w:r>
+        <w:t xml:space="preserve"> Kirov</w:t>
+      </w:r>
+    </w:p>
+    <w:p>
+      <w:pPr>
+        <w:pStyle w:val="ListParagraph"/>
+        <w:numPr>
+          <w:ilvl w:val="1"/>
+          <w:numId w:val="11"/>
+        </w:numPr>
+      </w:pPr>
+      <w:r>
+        <w:t>3 Slava</w:t>
+      </w:r>
+    </w:p>
+    <w:p>
+      <w:pPr>
+        <w:pStyle w:val="ListParagraph"/>
+        <w:numPr>
+          <w:ilvl w:val="1"/>
+          <w:numId w:val="11"/>
+        </w:numPr>
+      </w:pPr>
+      <w:r>
+        <w:t>2 Udaloy II</w:t>
+      </w:r>
+    </w:p>
+    <w:p>
+      <w:pPr>
+        <w:pStyle w:val="ListParagraph"/>
+        <w:numPr>
+          <w:ilvl w:val="1"/>
+          <w:numId w:val="11"/>
+        </w:numPr>
+      </w:pPr>
+      <w:r>
+        <w:t>1 Gorshkov</w:t>
+      </w:r>
+    </w:p>
+    <w:p>
+      <w:pPr>
+        <w:pStyle w:val="ListParagraph"/>
+        <w:numPr>
+          <w:ilvl w:val="1"/>
+          <w:numId w:val="11"/>
+        </w:numPr>
+      </w:pPr>
+      <w:r>
+        <w:t>3</w:t>
+      </w:r>
+      <w:r>
+        <w:t xml:space="preserve"> Yasen</w:t>
+      </w:r>
+    </w:p>
+    <w:p>
+      <w:pPr>
+        <w:pStyle w:val="ListParagraph"/>
+        <w:numPr>
+          <w:ilvl w:val="1"/>
+          <w:numId w:val="11"/>
+        </w:numPr>
+      </w:pPr>
+      <w:r>
+        <w:t xml:space="preserve">2 </w:t>
+      </w:r>
+      <w:r>
+        <w:t>Oscar</w:t>
+      </w:r>
+      <w:r>
+        <w:t xml:space="preserve"> II</w:t>
+      </w:r>
+    </w:p>
+    <w:p>
+      <w:pPr>
+        <w:pStyle w:val="ListParagraph"/>
+        <w:numPr>
+          <w:ilvl w:val="1"/>
+          <w:numId w:val="11"/>
+        </w:numPr>
+      </w:pPr>
+      <w:r>
+        <w:t>3</w:t>
+      </w:r>
+      <w:r>
+        <w:t xml:space="preserve"> Akula</w:t>
+      </w:r>
+    </w:p>
+    <w:p>
+      <w:pPr>
+        <w:pStyle w:val="ListParagraph"/>
+        <w:numPr>
+          <w:ilvl w:val="1"/>
+          <w:numId w:val="11"/>
+        </w:numPr>
+      </w:pPr>
+      <w:r>
+        <w:t>2</w:t>
+      </w:r>
+      <w:r>
+        <w:t xml:space="preserve"> Lada</w:t>
+      </w:r>
+    </w:p>
+    <w:p>
+      <w:pPr>
+        <w:pStyle w:val="ListParagraph"/>
+        <w:numPr>
+          <w:ilvl w:val="1"/>
+          <w:numId w:val="11"/>
+        </w:numPr>
+      </w:pPr>
+      <w:r>
+        <w:t>2 Victor II</w:t>
+      </w:r>
+    </w:p>
+    <w:p>
+      <w:pPr>
+        <w:pStyle w:val="ListParagraph"/>
+        <w:numPr>
+          <w:ilvl w:val="1"/>
+          <w:numId w:val="11"/>
+        </w:numPr>
+      </w:pPr>
+      <w:r>
+        <w:t>2 Mig-29K</w:t>
+      </w:r>
+    </w:p>
+    <w:p>
+      <w:pPr>
+        <w:pStyle w:val="ListParagraph"/>
+        <w:numPr>
+          <w:ilvl w:val="0"/>
+          <w:numId w:val="11"/>
+        </w:numPr>
+      </w:pPr>
+      <w:r>
+        <w:t>7 Actions</w:t>
+      </w:r>
+    </w:p>
+    <w:p>
+      <w:pPr>
+        <w:pStyle w:val="ListParagraph"/>
+        <w:numPr>
+          <w:ilvl w:val="1"/>
+          <w:numId w:val="11"/>
+        </w:numPr>
+      </w:pPr>
+      <w:r>
+        <w:t>1 The Long Winter</w:t>
+      </w:r>
+    </w:p>
+    <w:p>
+      <w:pPr>
+        <w:pStyle w:val="ListParagraph"/>
+        <w:numPr>
+          <w:ilvl w:val="1"/>
+          <w:numId w:val="11"/>
+        </w:numPr>
+      </w:pPr>
+      <w:r>
+        <w:t>1 State Controlled Media</w:t>
+      </w:r>
+    </w:p>
+    <w:p>
+      <w:pPr>
+        <w:pStyle w:val="ListParagraph"/>
+        <w:numPr>
+          <w:ilvl w:val="1"/>
+          <w:numId w:val="11"/>
+        </w:numPr>
+      </w:pPr>
+      <w:r>
+        <w:t>1 Disinformation Campaign</w:t>
+      </w:r>
+    </w:p>
+    <w:p>
+      <w:pPr>
+        <w:pStyle w:val="ListParagraph"/>
+        <w:numPr>
+          <w:ilvl w:val="1"/>
+          <w:numId w:val="11"/>
+        </w:numPr>
+      </w:pPr>
+      <w:r>
+        <w:t>1 Arctic Warfare</w:t>
+      </w:r>
+    </w:p>
+    <w:p>
+      <w:pPr>
+        <w:pStyle w:val="ListParagraph"/>
+        <w:numPr>
+          <w:ilvl w:val="1"/>
+          <w:numId w:val="11"/>
+        </w:numPr>
+      </w:pPr>
+      <w:r>
+        <w:t>1 The Russians Used a Pencil</w:t>
+      </w:r>
+    </w:p>
+    <w:p>
+      <w:pPr>
+        <w:pStyle w:val="ListParagraph"/>
+        <w:numPr>
+          <w:ilvl w:val="1"/>
+          <w:numId w:val="11"/>
+        </w:numPr>
+      </w:pPr>
+      <w:r>
+        <w:t>1 In Soviet Russia, Land Conquers You</w:t>
+      </w:r>
+    </w:p>
+    <w:p>
+      <w:pPr>
+        <w:pStyle w:val="ListParagraph"/>
+        <w:numPr>
+          <w:ilvl w:val="1"/>
+          <w:numId w:val="11"/>
+        </w:numPr>
+      </w:pPr>
+      <w:r>
+        <w:t>1 Death by Natural Causes</w:t>
+      </w:r>
+    </w:p>
+    <w:p>
+      <w:pPr>
+        <w:pStyle w:val="ListParagraph"/>
+        <w:numPr>
+          <w:ilvl w:val="0"/>
+          <w:numId w:val="11"/>
+        </w:numPr>
+      </w:pPr>
+      <w:r>
+        <w:t>1</w:t>
+      </w:r>
+      <w:r>
+        <w:t>0</w:t>
+      </w:r>
+      <w:r>
+        <w:t xml:space="preserve"> Territories</w:t>
+      </w:r>
+    </w:p>
+    <w:p/>
+    <w:p>
+      <w:pPr>
+        <w:pStyle w:val="Heading3"/>
+      </w:pPr>
+      <w:r>
+        <w:t>US Navy Starter Deck</w:t>
+      </w:r>
+    </w:p>
+    <w:p>
+      <w:r>
+        <w:t>The USN deck has powerful carriers and aircraft that outclass any ships on</w:t>
+      </w:r>
+      <w:r>
+        <w:t xml:space="preserve"> </w:t>
+      </w:r>
+      <w:r>
+        <w:t>the Russian side. The USN strategy involves trying to prolong the game and play defense while it can gather the logistics and necessary cards to dominate with its carriers. Alternatively or in addition, the USN can try to build an unstoppable mass of Burke and Ticonderoga class ships. Because all these ships have the AEGIS special ability, they become much more powerful when used in groups.</w:t>
+      </w:r>
+    </w:p>
+    <w:p>
+      <w:pPr>
+        <w:pStyle w:val="ListParagraph"/>
+        <w:numPr>
+          <w:ilvl w:val="0"/>
+          <w:numId w:val="12"/>
+        </w:numPr>
+      </w:pPr>
+      <w:r>
+        <w:t>1</w:t>
+      </w:r>
+      <w:r>
+        <w:t>9</w:t>
+      </w:r>
+      <w:r>
+        <w:t xml:space="preserve"> </w:t>
+      </w:r>
+      <w:r>
+        <w:t>Military Assets</w:t>
+      </w:r>
+    </w:p>
+    <w:p>
+      <w:pPr>
+        <w:pStyle w:val="ListParagraph"/>
+        <w:numPr>
+          <w:ilvl w:val="1"/>
+          <w:numId w:val="12"/>
+        </w:numPr>
+      </w:pPr>
+      <w:r>
+        <w:t>2 Nimitz</w:t>
+      </w:r>
+    </w:p>
+    <w:p>
+      <w:pPr>
+        <w:pStyle w:val="ListParagraph"/>
+        <w:numPr>
+          <w:ilvl w:val="1"/>
+          <w:numId w:val="12"/>
+        </w:numPr>
+      </w:pPr>
+      <w:r>
+        <w:t>2 Wasp</w:t>
+      </w:r>
+    </w:p>
+    <w:p>
+      <w:pPr>
+        <w:pStyle w:val="ListParagraph"/>
+        <w:numPr>
+          <w:ilvl w:val="1"/>
+          <w:numId w:val="12"/>
+        </w:numPr>
+      </w:pPr>
+      <w:r>
+        <w:t>1 Seawolf</w:t>
+      </w:r>
+    </w:p>
+    <w:p>
+      <w:pPr>
+        <w:pStyle w:val="ListParagraph"/>
+        <w:numPr>
+          <w:ilvl w:val="1"/>
+          <w:numId w:val="12"/>
+        </w:numPr>
+      </w:pPr>
+      <w:r>
+        <w:t>1 Ohio</w:t>
+      </w:r>
+    </w:p>
+    <w:p>
+      <w:pPr>
+        <w:pStyle w:val="ListParagraph"/>
+        <w:numPr>
+          <w:ilvl w:val="1"/>
+          <w:numId w:val="12"/>
+        </w:numPr>
+      </w:pPr>
+      <w:r>
+        <w:t>2 Virginia</w:t>
+      </w:r>
+    </w:p>
+    <w:p>
+      <w:pPr>
+        <w:pStyle w:val="ListParagraph"/>
+        <w:numPr>
+          <w:ilvl w:val="1"/>
+          <w:numId w:val="12"/>
+        </w:numPr>
+      </w:pPr>
+      <w:r>
+        <w:t>2 Ticonderoga</w:t>
+      </w:r>
+    </w:p>
+    <w:p>
+      <w:pPr>
+        <w:pStyle w:val="ListParagraph"/>
+        <w:numPr>
+          <w:ilvl w:val="1"/>
+          <w:numId w:val="12"/>
+        </w:numPr>
+      </w:pPr>
+      <w:r>
+        <w:t>3 Arleigh Burke</w:t>
+      </w:r>
+    </w:p>
+    <w:p>
+      <w:pPr>
+        <w:pStyle w:val="ListParagraph"/>
+        <w:numPr>
+          <w:ilvl w:val="1"/>
+          <w:numId w:val="12"/>
+        </w:numPr>
+      </w:pPr>
+      <w:r>
+        <w:t>2 F/A-18E</w:t>
+      </w:r>
+    </w:p>
+    <w:p>
+      <w:pPr>
+        <w:pStyle w:val="ListParagraph"/>
+        <w:numPr>
+          <w:ilvl w:val="1"/>
+          <w:numId w:val="12"/>
+        </w:numPr>
+      </w:pPr>
+      <w:r>
+        <w:t>2 F-35B</w:t>
+      </w:r>
+    </w:p>
+    <w:p>
+      <w:pPr>
+        <w:pStyle w:val="ListParagraph"/>
+        <w:numPr>
+          <w:ilvl w:val="1"/>
+          <w:numId w:val="12"/>
+        </w:numPr>
+      </w:pPr>
+      <w:r>
+        <w:t>1 F-35C</w:t>
+      </w:r>
+    </w:p>
+    <w:p>
+      <w:pPr>
+        <w:pStyle w:val="ListParagraph"/>
+        <w:numPr>
+          <w:ilvl w:val="1"/>
+          <w:numId w:val="12"/>
+        </w:numPr>
+      </w:pPr>
+      <w:r>
+        <w:t>1 Harrier II</w:t>
+      </w:r>
+    </w:p>
+    <w:p>
+      <w:pPr>
+        <w:pStyle w:val="ListParagraph"/>
+        <w:numPr>
+          <w:ilvl w:val="0"/>
+          <w:numId w:val="12"/>
+        </w:numPr>
+      </w:pPr>
+      <w:r>
+        <w:t>10 Actions</w:t>
+      </w:r>
+    </w:p>
+    <w:p>
+      <w:pPr>
+        <w:pStyle w:val="ListParagraph"/>
+        <w:numPr>
+          <w:ilvl w:val="1"/>
+          <w:numId w:val="12"/>
+        </w:numPr>
+      </w:pPr>
+      <w:r>
+        <w:t>1 Scuttlebutt</w:t>
+      </w:r>
+    </w:p>
+    <w:p>
+      <w:pPr>
+        <w:pStyle w:val="ListParagraph"/>
+        <w:numPr>
+          <w:ilvl w:val="1"/>
+          <w:numId w:val="12"/>
+        </w:numPr>
+      </w:pPr>
+      <w:r>
+        <w:t>1 AF Is Short On Water</w:t>
+      </w:r>
+    </w:p>
+    <w:p>
+      <w:pPr>
+        <w:pStyle w:val="ListParagraph"/>
+        <w:numPr>
+          <w:ilvl w:val="1"/>
+          <w:numId w:val="12"/>
+        </w:numPr>
+      </w:pPr>
+      <w:r>
+        <w:t>1 KH-11 Key Hole</w:t>
+      </w:r>
+    </w:p>
+    <w:p>
+      <w:pPr>
+        <w:pStyle w:val="ListParagraph"/>
+        <w:numPr>
+          <w:ilvl w:val="1"/>
+          <w:numId w:val="12"/>
+        </w:numPr>
+      </w:pPr>
+      <w:r>
+        <w:t>1 Semper Fidelis</w:t>
+      </w:r>
+    </w:p>
+    <w:p>
+      <w:pPr>
+        <w:pStyle w:val="ListParagraph"/>
+        <w:numPr>
+          <w:ilvl w:val="1"/>
+          <w:numId w:val="12"/>
+        </w:numPr>
+      </w:pPr>
+      <w:r>
+        <w:t>1 Build ‘Em Faster Than They Can Sink ‘Em</w:t>
+      </w:r>
+    </w:p>
+    <w:p>
+      <w:pPr>
+        <w:pStyle w:val="ListParagraph"/>
+        <w:numPr>
+          <w:ilvl w:val="1"/>
+          <w:numId w:val="12"/>
+        </w:numPr>
+      </w:pPr>
+      <w:r>
+        <w:t>1 NATO Allies</w:t>
+      </w:r>
+    </w:p>
+    <w:p>
+      <w:pPr>
+        <w:pStyle w:val="ListParagraph"/>
+        <w:numPr>
+          <w:ilvl w:val="1"/>
+          <w:numId w:val="12"/>
+        </w:numPr>
+      </w:pPr>
+      <w:r>
+        <w:t>1 Uncommon Value Was A Common Virtue</w:t>
+      </w:r>
+    </w:p>
+    <w:p>
+      <w:pPr>
+        <w:pStyle w:val="ListParagraph"/>
+        <w:numPr>
+          <w:ilvl w:val="1"/>
+          <w:numId w:val="12"/>
+        </w:numPr>
+      </w:pPr>
+      <w:r>
+        <w:t>1 I Have Not Yet Begun To Fight</w:t>
+      </w:r>
+    </w:p>
+    <w:p>
+      <w:pPr>
+        <w:pStyle w:val="ListParagraph"/>
+        <w:numPr>
+          <w:ilvl w:val="1"/>
+          <w:numId w:val="12"/>
+        </w:numPr>
+      </w:pPr>
+      <w:r>
+        <w:t>2 That’s The Spirit</w:t>
+      </w:r>
+    </w:p>
+    <w:p>
+      <w:pPr>
+        <w:pStyle w:val="ListParagraph"/>
+        <w:numPr>
+          <w:ilvl w:val="0"/>
+          <w:numId w:val="12"/>
+        </w:numPr>
+      </w:pPr>
+      <w:r>
+        <w:t>11 Territories</w:t>
       </w:r>
     </w:p>
     <w:sectPr>
@@ -2848,6 +3434,232 @@
     </w:lvl>
   </w:abstractNum>
   <w:abstractNum w:abstractNumId="9" w15:restartNumberingAfterBreak="0">
+    <w:nsid w:val="7136651A"/>
+    <w:multiLevelType w:val="hybridMultilevel"/>
+    <w:tmpl w:val="A8D6B316"/>
+    <w:lvl w:ilvl="0" w:tplc="04090001">
+      <w:start w:val="1"/>
+      <w:numFmt w:val="bullet"/>
+      <w:lvlText w:val=""/>
+      <w:lvlJc w:val="left"/>
+      <w:pPr>
+        <w:ind w:left="720" w:hanging="360"/>
+      </w:pPr>
+      <w:rPr>
+        <w:rFonts w:ascii="Symbol" w:hAnsi="Symbol" w:hint="default"/>
+      </w:rPr>
+    </w:lvl>
+    <w:lvl w:ilvl="1" w:tplc="04090003">
+      <w:start w:val="1"/>
+      <w:numFmt w:val="bullet"/>
+      <w:lvlText w:val="o"/>
+      <w:lvlJc w:val="left"/>
+      <w:pPr>
+        <w:ind w:left="1440" w:hanging="360"/>
+      </w:pPr>
+      <w:rPr>
+        <w:rFonts w:ascii="Courier New" w:hAnsi="Courier New" w:cs="Courier New" w:hint="default"/>
+      </w:rPr>
+    </w:lvl>
+    <w:lvl w:ilvl="2" w:tplc="04090005" w:tentative="1">
+      <w:start w:val="1"/>
+      <w:numFmt w:val="bullet"/>
+      <w:lvlText w:val=""/>
+      <w:lvlJc w:val="left"/>
+      <w:pPr>
+        <w:ind w:left="2160" w:hanging="360"/>
+      </w:pPr>
+      <w:rPr>
+        <w:rFonts w:ascii="Wingdings" w:hAnsi="Wingdings" w:hint="default"/>
+      </w:rPr>
+    </w:lvl>
+    <w:lvl w:ilvl="3" w:tplc="04090001" w:tentative="1">
+      <w:start w:val="1"/>
+      <w:numFmt w:val="bullet"/>
+      <w:lvlText w:val=""/>
+      <w:lvlJc w:val="left"/>
+      <w:pPr>
+        <w:ind w:left="2880" w:hanging="360"/>
+      </w:pPr>
+      <w:rPr>
+        <w:rFonts w:ascii="Symbol" w:hAnsi="Symbol" w:hint="default"/>
+      </w:rPr>
+    </w:lvl>
+    <w:lvl w:ilvl="4" w:tplc="04090003" w:tentative="1">
+      <w:start w:val="1"/>
+      <w:numFmt w:val="bullet"/>
+      <w:lvlText w:val="o"/>
+      <w:lvlJc w:val="left"/>
+      <w:pPr>
+        <w:ind w:left="3600" w:hanging="360"/>
+      </w:pPr>
+      <w:rPr>
+        <w:rFonts w:ascii="Courier New" w:hAnsi="Courier New" w:cs="Courier New" w:hint="default"/>
+      </w:rPr>
+    </w:lvl>
+    <w:lvl w:ilvl="5" w:tplc="04090005" w:tentative="1">
+      <w:start w:val="1"/>
+      <w:numFmt w:val="bullet"/>
+      <w:lvlText w:val=""/>
+      <w:lvlJc w:val="left"/>
+      <w:pPr>
+        <w:ind w:left="4320" w:hanging="360"/>
+      </w:pPr>
+      <w:rPr>
+        <w:rFonts w:ascii="Wingdings" w:hAnsi="Wingdings" w:hint="default"/>
+      </w:rPr>
+    </w:lvl>
+    <w:lvl w:ilvl="6" w:tplc="04090001" w:tentative="1">
+      <w:start w:val="1"/>
+      <w:numFmt w:val="bullet"/>
+      <w:lvlText w:val=""/>
+      <w:lvlJc w:val="left"/>
+      <w:pPr>
+        <w:ind w:left="5040" w:hanging="360"/>
+      </w:pPr>
+      <w:rPr>
+        <w:rFonts w:ascii="Symbol" w:hAnsi="Symbol" w:hint="default"/>
+      </w:rPr>
+    </w:lvl>
+    <w:lvl w:ilvl="7" w:tplc="04090003" w:tentative="1">
+      <w:start w:val="1"/>
+      <w:numFmt w:val="bullet"/>
+      <w:lvlText w:val="o"/>
+      <w:lvlJc w:val="left"/>
+      <w:pPr>
+        <w:ind w:left="5760" w:hanging="360"/>
+      </w:pPr>
+      <w:rPr>
+        <w:rFonts w:ascii="Courier New" w:hAnsi="Courier New" w:cs="Courier New" w:hint="default"/>
+      </w:rPr>
+    </w:lvl>
+    <w:lvl w:ilvl="8" w:tplc="04090005" w:tentative="1">
+      <w:start w:val="1"/>
+      <w:numFmt w:val="bullet"/>
+      <w:lvlText w:val=""/>
+      <w:lvlJc w:val="left"/>
+      <w:pPr>
+        <w:ind w:left="6480" w:hanging="360"/>
+      </w:pPr>
+      <w:rPr>
+        <w:rFonts w:ascii="Wingdings" w:hAnsi="Wingdings" w:hint="default"/>
+      </w:rPr>
+    </w:lvl>
+  </w:abstractNum>
+  <w:abstractNum w:abstractNumId="10" w15:restartNumberingAfterBreak="0">
+    <w:nsid w:val="73B403DB"/>
+    <w:multiLevelType w:val="hybridMultilevel"/>
+    <w:tmpl w:val="1BAA88E6"/>
+    <w:lvl w:ilvl="0" w:tplc="04090001">
+      <w:start w:val="1"/>
+      <w:numFmt w:val="bullet"/>
+      <w:lvlText w:val=""/>
+      <w:lvlJc w:val="left"/>
+      <w:pPr>
+        <w:ind w:left="720" w:hanging="360"/>
+      </w:pPr>
+      <w:rPr>
+        <w:rFonts w:ascii="Symbol" w:hAnsi="Symbol" w:hint="default"/>
+      </w:rPr>
+    </w:lvl>
+    <w:lvl w:ilvl="1" w:tplc="04090003">
+      <w:start w:val="1"/>
+      <w:numFmt w:val="bullet"/>
+      <w:lvlText w:val="o"/>
+      <w:lvlJc w:val="left"/>
+      <w:pPr>
+        <w:ind w:left="1440" w:hanging="360"/>
+      </w:pPr>
+      <w:rPr>
+        <w:rFonts w:ascii="Courier New" w:hAnsi="Courier New" w:cs="Courier New" w:hint="default"/>
+      </w:rPr>
+    </w:lvl>
+    <w:lvl w:ilvl="2" w:tplc="04090005" w:tentative="1">
+      <w:start w:val="1"/>
+      <w:numFmt w:val="bullet"/>
+      <w:lvlText w:val=""/>
+      <w:lvlJc w:val="left"/>
+      <w:pPr>
+        <w:ind w:left="2160" w:hanging="360"/>
+      </w:pPr>
+      <w:rPr>
+        <w:rFonts w:ascii="Wingdings" w:hAnsi="Wingdings" w:hint="default"/>
+      </w:rPr>
+    </w:lvl>
+    <w:lvl w:ilvl="3" w:tplc="04090001" w:tentative="1">
+      <w:start w:val="1"/>
+      <w:numFmt w:val="bullet"/>
+      <w:lvlText w:val=""/>
+      <w:lvlJc w:val="left"/>
+      <w:pPr>
+        <w:ind w:left="2880" w:hanging="360"/>
+      </w:pPr>
+      <w:rPr>
+        <w:rFonts w:ascii="Symbol" w:hAnsi="Symbol" w:hint="default"/>
+      </w:rPr>
+    </w:lvl>
+    <w:lvl w:ilvl="4" w:tplc="04090003" w:tentative="1">
+      <w:start w:val="1"/>
+      <w:numFmt w:val="bullet"/>
+      <w:lvlText w:val="o"/>
+      <w:lvlJc w:val="left"/>
+      <w:pPr>
+        <w:ind w:left="3600" w:hanging="360"/>
+      </w:pPr>
+      <w:rPr>
+        <w:rFonts w:ascii="Courier New" w:hAnsi="Courier New" w:cs="Courier New" w:hint="default"/>
+      </w:rPr>
+    </w:lvl>
+    <w:lvl w:ilvl="5" w:tplc="04090005" w:tentative="1">
+      <w:start w:val="1"/>
+      <w:numFmt w:val="bullet"/>
+      <w:lvlText w:val=""/>
+      <w:lvlJc w:val="left"/>
+      <w:pPr>
+        <w:ind w:left="4320" w:hanging="360"/>
+      </w:pPr>
+      <w:rPr>
+        <w:rFonts w:ascii="Wingdings" w:hAnsi="Wingdings" w:hint="default"/>
+      </w:rPr>
+    </w:lvl>
+    <w:lvl w:ilvl="6" w:tplc="04090001" w:tentative="1">
+      <w:start w:val="1"/>
+      <w:numFmt w:val="bullet"/>
+      <w:lvlText w:val=""/>
+      <w:lvlJc w:val="left"/>
+      <w:pPr>
+        <w:ind w:left="5040" w:hanging="360"/>
+      </w:pPr>
+      <w:rPr>
+        <w:rFonts w:ascii="Symbol" w:hAnsi="Symbol" w:hint="default"/>
+      </w:rPr>
+    </w:lvl>
+    <w:lvl w:ilvl="7" w:tplc="04090003" w:tentative="1">
+      <w:start w:val="1"/>
+      <w:numFmt w:val="bullet"/>
+      <w:lvlText w:val="o"/>
+      <w:lvlJc w:val="left"/>
+      <w:pPr>
+        <w:ind w:left="5760" w:hanging="360"/>
+      </w:pPr>
+      <w:rPr>
+        <w:rFonts w:ascii="Courier New" w:hAnsi="Courier New" w:cs="Courier New" w:hint="default"/>
+      </w:rPr>
+    </w:lvl>
+    <w:lvl w:ilvl="8" w:tplc="04090005" w:tentative="1">
+      <w:start w:val="1"/>
+      <w:numFmt w:val="bullet"/>
+      <w:lvlText w:val=""/>
+      <w:lvlJc w:val="left"/>
+      <w:pPr>
+        <w:ind w:left="6480" w:hanging="360"/>
+      </w:pPr>
+      <w:rPr>
+        <w:rFonts w:ascii="Wingdings" w:hAnsi="Wingdings" w:hint="default"/>
+      </w:rPr>
+    </w:lvl>
+  </w:abstractNum>
+  <w:abstractNum w:abstractNumId="11" w15:restartNumberingAfterBreak="0">
     <w:nsid w:val="7D3D52C1"/>
     <w:multiLevelType w:val="hybridMultilevel"/>
     <w:tmpl w:val="FA5A1044"/>
@@ -2979,7 +3791,7 @@
     <w:abstractNumId w:val="5"/>
   </w:num>
   <w:num w:numId="7">
-    <w:abstractNumId w:val="9"/>
+    <w:abstractNumId w:val="11"/>
   </w:num>
   <w:num w:numId="8">
     <w:abstractNumId w:val="4"/>
@@ -2989,6 +3801,12 @@
   </w:num>
   <w:num w:numId="10">
     <w:abstractNumId w:val="6"/>
+  </w:num>
+  <w:num w:numId="11">
+    <w:abstractNumId w:val="9"/>
+  </w:num>
+  <w:num w:numId="12">
+    <w:abstractNumId w:val="10"/>
   </w:num>
 </w:numbering>
 </file>

</xml_diff>

<commit_message>
v 1.7, some royal navy research, playnotes
</commit_message>
<xml_diff>
--- a/rules/manual.docx
+++ b/rules/manual.docx
@@ -32,7 +32,7 @@
         <w:t>Version 1.</w:t>
       </w:r>
       <w:r>
-        <w:t>6</w:t>
+        <w:t>7</w:t>
       </w:r>
     </w:p>
     <w:p>
@@ -450,11 +450,9 @@
       <w:r>
         <w:t xml:space="preserve"> “Nimitz Class CVN”, “That’s the Spirit”, or “</w:t>
       </w:r>
-      <w:proofErr w:type="spellStart"/>
-      <w:r>
-        <w:t>Vladivlastok</w:t>
-      </w:r>
-      <w:proofErr w:type="spellEnd"/>
+      <w:r>
+        <w:t>Russian Naval Base</w:t>
+      </w:r>
       <w:r>
         <w:t>”.</w:t>
       </w:r>
@@ -474,10 +472,21 @@
         <w:t>, “Tactic B”</w:t>
       </w:r>
       <w:r>
+        <w:t>, “</w:t>
+      </w:r>
+      <w:proofErr w:type="spellStart"/>
+      <w:r>
+        <w:t>Vladivlastok</w:t>
+      </w:r>
+      <w:proofErr w:type="spellEnd"/>
+      <w:r>
+        <w:t>”,</w:t>
+      </w:r>
+      <w:r>
         <w:t xml:space="preserve"> or “USS Abraham Lincoln”.</w:t>
       </w:r>
       <w:r>
-        <w:t xml:space="preserve"> Territories do not have different names as there is only one territory of each class.</w:t>
+        <w:t xml:space="preserve"> </w:t>
       </w:r>
     </w:p>
     <w:p>
@@ -660,13 +669,7 @@
     </w:p>
     <w:p>
       <w:r>
-        <w:t>The g</w:t>
-      </w:r>
-      <w:r>
-        <w:t>oal of the game is to reduce your opponent’s deck to zero cards</w:t>
-      </w:r>
-      <w:r>
-        <w:t>. A player wins the game when the opposing player is called upon</w:t>
+        <w:t>A player wins the game when the opposing player is called upon</w:t>
       </w:r>
       <w:r>
         <w:t>, for any reason,</w:t>
@@ -882,7 +885,19 @@
         <w:t xml:space="preserve"> card discarded this way</w:t>
       </w:r>
       <w:r>
-        <w:t xml:space="preserve">. They may also optionally draw an additional card. They may not draw this card if this is the first round of play and they are the first player to take a turn. </w:t>
+        <w:t xml:space="preserve">. They may </w:t>
+      </w:r>
+      <w:r>
+        <w:t>then</w:t>
+      </w:r>
+      <w:r>
+        <w:t xml:space="preserve"> optionally draw an additional card. They may not draw this </w:t>
+      </w:r>
+      <w:r>
+        <w:t xml:space="preserve">additional </w:t>
+      </w:r>
+      <w:r>
+        <w:t xml:space="preserve">card if this is the first round of play and they are the first player to take a turn. </w:t>
       </w:r>
     </w:p>
     <w:p>
@@ -1128,7 +1143,13 @@
         </w:numPr>
       </w:pPr>
       <w:r>
-        <w:t>The following steps repeat until the current player indicates they would not like to declare any additional attacks:</w:t>
+        <w:t>The following steps repeat until the current player indicates they would not like to declare any additional attacks</w:t>
+      </w:r>
+      <w:r>
+        <w:t>. A player may attack on their first turn</w:t>
+      </w:r>
+      <w:r>
+        <w:t>:</w:t>
       </w:r>
     </w:p>
     <w:p>
@@ -1653,7 +1674,13 @@
         <w:t xml:space="preserve">of the assault statistic of all surviving attacking military assets </w:t>
       </w:r>
       <w:r>
-        <w:t xml:space="preserve">is greater than the </w:t>
+        <w:t xml:space="preserve">is greater than </w:t>
+      </w:r>
+      <w:r>
+        <w:t xml:space="preserve">or equal to </w:t>
+      </w:r>
+      <w:r>
+        <w:t xml:space="preserve">the </w:t>
       </w:r>
       <w:r>
         <w:t>defense</w:t>
@@ -2105,7 +2132,10 @@
         </w:numPr>
       </w:pPr>
       <w:r>
-        <w:t>7 Actions</w:t>
+        <w:t>9</w:t>
+      </w:r>
+      <w:r>
+        <w:t xml:space="preserve"> Actions</w:t>
       </w:r>
     </w:p>
     <w:p>
@@ -2473,7 +2503,34 @@
         </w:numPr>
       </w:pPr>
       <w:r>
+        <w:t xml:space="preserve">11 </w:t>
+      </w:r>
+      <w:r>
         <w:t>Territories</w:t>
+      </w:r>
+    </w:p>
+    <w:p>
+      <w:pPr>
+        <w:pStyle w:val="ListParagraph"/>
+        <w:numPr>
+          <w:ilvl w:val="1"/>
+          <w:numId w:val="12"/>
+        </w:numPr>
+      </w:pPr>
+      <w:r>
+        <w:t>Pine gap</w:t>
+      </w:r>
+    </w:p>
+    <w:p>
+      <w:pPr>
+        <w:pStyle w:val="ListParagraph"/>
+        <w:numPr>
+          <w:ilvl w:val="1"/>
+          <w:numId w:val="12"/>
+        </w:numPr>
+      </w:pPr>
+      <w:r>
+        <w:t>10 US Naval Base</w:t>
       </w:r>
     </w:p>
     <w:p>
@@ -4771,7 +4828,7 @@
         <w:rFonts w:ascii="Courier New" w:hAnsi="Courier New" w:cs="Courier New" w:hint="default"/>
       </w:rPr>
     </w:lvl>
-    <w:lvl w:ilvl="2" w:tplc="04090005" w:tentative="1">
+    <w:lvl w:ilvl="2" w:tplc="04090005">
       <w:start w:val="1"/>
       <w:numFmt w:val="bullet"/>
       <w:lvlText w:val=""/>

</xml_diff>

<commit_message>
Issue #23: Fix version system
</commit_message>
<xml_diff>
--- a/rules/manual.docx
+++ b/rules/manual.docx
@@ -29,10 +29,13 @@
         <w:spacing w:after="0" w:line="240" w:lineRule="auto"/>
       </w:pPr>
       <w:r>
-        <w:t>Version 1.</w:t>
-      </w:r>
-      <w:r>
-        <w:t>7</w:t>
+        <w:t xml:space="preserve">Version </w:t>
+      </w:r>
+      <w:r>
+        <w:t>0.0.1</w:t>
+      </w:r>
+      <w:r>
+        <w:t xml:space="preserve"> (2 term versions all predate 3 term versions)</w:t>
       </w:r>
     </w:p>
     <w:p>
@@ -81,7 +84,13 @@
         <w:t>’</w:t>
       </w:r>
       <w:r>
-        <w:t>s deck of cards.</w:t>
+        <w:t>s deck of cards</w:t>
+      </w:r>
+      <w:r>
+        <w:t xml:space="preserve"> such that they cannot draw or discard any additional cards from it</w:t>
+      </w:r>
+      <w:r>
+        <w:t>.</w:t>
       </w:r>
     </w:p>
     <w:p>
@@ -3347,7 +3356,7 @@
         <w:t xml:space="preserve"> / </w:t>
       </w:r>
       <w:r>
-        <w:t>8</w:t>
+        <w:t>9</w:t>
       </w:r>
       <w:r>
         <w:t xml:space="preserve"> </w:t>

</xml_diff>

<commit_message>
some progress towards 0.0.1
</commit_message>
<xml_diff>
--- a/rules/manual.docx
+++ b/rules/manual.docx
@@ -21,7 +21,10 @@
         <w:t xml:space="preserve"> </w:t>
       </w:r>
       <w:r>
-        <w:t>2020</w:t>
+        <w:t>202</w:t>
+      </w:r>
+      <w:r>
+        <w:t>1</w:t>
       </w:r>
     </w:p>
     <w:p>
@@ -714,9 +717,11 @@
       <w:r>
         <w:t xml:space="preserve">the game starts, one player must be selected to go first. If this is the first game being played in a session of games (a session being a </w:t>
       </w:r>
+      <w:proofErr w:type="gramStart"/>
       <w:r>
         <w:t>socially-defined</w:t>
       </w:r>
+      <w:proofErr w:type="gramEnd"/>
       <w:r>
         <w:t xml:space="preserve"> concept left to the player</w:t>
       </w:r>
@@ -922,168 +927,38 @@
           <w:b/>
           <w:bCs/>
         </w:rPr>
-        <w:t>Deployment Step:</w:t>
-      </w:r>
-      <w:r>
-        <w:t xml:space="preserve"> The current player may play </w:t>
-      </w:r>
-      <w:r>
-        <w:t>asset cards</w:t>
-      </w:r>
-      <w:r>
-        <w:t xml:space="preserve"> from their hand</w:t>
-      </w:r>
-      <w:r>
-        <w:t xml:space="preserve"> according to the following rules</w:t>
-      </w:r>
-      <w:r>
-        <w:t>. Unless otherwise indicated, these asset</w:t>
-      </w:r>
-      <w:r>
-        <w:t xml:space="preserve"> cards</w:t>
-      </w:r>
-      <w:r>
-        <w:t xml:space="preserve"> are put into the play area under the current player’s control</w:t>
-      </w:r>
-      <w:r>
-        <w:t>:</w:t>
-      </w:r>
-    </w:p>
-    <w:p>
-      <w:pPr>
-        <w:pStyle w:val="ListParagraph"/>
-        <w:numPr>
-          <w:ilvl w:val="1"/>
-          <w:numId w:val="6"/>
-        </w:numPr>
-      </w:pPr>
-      <w:r>
-        <w:t>They may play only a single territory card per turn unless stated otherwise.</w:t>
-      </w:r>
-    </w:p>
-    <w:p>
-      <w:pPr>
-        <w:pStyle w:val="ListParagraph"/>
-        <w:numPr>
-          <w:ilvl w:val="1"/>
-          <w:numId w:val="6"/>
-        </w:numPr>
-      </w:pPr>
+        <w:t>Action Step:</w:t>
+      </w:r>
+      <w:r>
+        <w:t xml:space="preserve"> </w:t>
+      </w:r>
+      <w:r>
+        <w:t>Either play</w:t>
+      </w:r>
+      <w:r>
+        <w:t>er, starting with the current player,</w:t>
+      </w:r>
+      <w:r>
+        <w:t xml:space="preserve"> may now </w:t>
+      </w:r>
+      <w:r>
+        <w:t xml:space="preserve">alternatingly </w:t>
+      </w:r>
+      <w:r>
+        <w:t xml:space="preserve">play </w:t>
+      </w:r>
+      <w:r>
+        <w:t>action cards. Whenever a player plays an action card, their opponent has an opportunity to respond</w:t>
+      </w:r>
+      <w:r>
+        <w:t xml:space="preserve"> by playing their own action cards</w:t>
+      </w:r>
+      <w:r>
+        <w:t xml:space="preserve">. The first player will then get a chance to respond…and this repeats until one player does not play a card in response. Card effects are then evaluated in </w:t>
+      </w:r>
       <w:r>
         <w:lastRenderedPageBreak/>
-        <w:t xml:space="preserve">They may never have in-play military assets whose combined logistics exceeds the combined capacity of their controlled territories. Face-down military assets may not flip if that flip would cause total logistics to exceed capacity. If a player’s logistics capacity changes such that their military assets would now exceed their total capacity, they must immediately return military assets to their hand until this deficit is accounted for. A carrier may not be returned to hand without returning </w:t>
-      </w:r>
-      <w:r>
-        <w:t>its stationed squadrons</w:t>
-      </w:r>
-      <w:r>
-        <w:t xml:space="preserve">, although </w:t>
-      </w:r>
-      <w:r>
-        <w:t>squadrons</w:t>
-      </w:r>
-      <w:r>
-        <w:t xml:space="preserve"> may be removed by themselves.</w:t>
-      </w:r>
-    </w:p>
-    <w:p>
-      <w:pPr>
-        <w:pStyle w:val="ListParagraph"/>
-        <w:numPr>
-          <w:ilvl w:val="1"/>
-          <w:numId w:val="6"/>
-        </w:numPr>
-      </w:pPr>
-      <w:r>
-        <w:t>Military assets with the Hidden special ability may be played face down. These cards may be looked at by their controller at any time but not by the opposing player. Face-down cards have a logistics requirement of 0.</w:t>
-      </w:r>
-    </w:p>
-    <w:p>
-      <w:pPr>
-        <w:pStyle w:val="ListParagraph"/>
-        <w:numPr>
-          <w:ilvl w:val="1"/>
-          <w:numId w:val="6"/>
-        </w:numPr>
-      </w:pPr>
-      <w:r>
-        <w:t>They may not have more face</w:t>
-      </w:r>
-      <w:r>
-        <w:t>-</w:t>
-      </w:r>
-      <w:r>
-        <w:t xml:space="preserve">down </w:t>
-      </w:r>
-      <w:r>
-        <w:t>military assets</w:t>
-      </w:r>
-      <w:r>
-        <w:t xml:space="preserve"> than they have territories</w:t>
-      </w:r>
-    </w:p>
-    <w:p>
-      <w:pPr>
-        <w:pStyle w:val="ListParagraph"/>
-        <w:numPr>
-          <w:ilvl w:val="1"/>
-          <w:numId w:val="6"/>
-        </w:numPr>
-      </w:pPr>
-      <w:r>
-        <w:t>Air squadrons may only be played “on” a territory or carrier.</w:t>
-      </w:r>
-      <w:r>
-        <w:t xml:space="preserve"> That squadron </w:t>
-      </w:r>
-      <w:r>
-        <w:t>is</w:t>
-      </w:r>
-      <w:r>
-        <w:t xml:space="preserve"> “stationed” on the asset on which it is placed.</w:t>
-      </w:r>
-    </w:p>
-    <w:p>
-      <w:pPr>
-        <w:pStyle w:val="ListParagraph"/>
-        <w:numPr>
-          <w:ilvl w:val="0"/>
-          <w:numId w:val="6"/>
-        </w:numPr>
-      </w:pPr>
-      <w:r>
-        <w:rPr>
-          <w:b/>
-          <w:bCs/>
-        </w:rPr>
-        <w:t>Action Step:</w:t>
-      </w:r>
-      <w:r>
-        <w:t xml:space="preserve"> </w:t>
-      </w:r>
-      <w:r>
-        <w:t>Either play</w:t>
-      </w:r>
-      <w:r>
-        <w:t>er, starting with the current player,</w:t>
-      </w:r>
-      <w:r>
-        <w:t xml:space="preserve"> may now </w:t>
-      </w:r>
-      <w:r>
-        <w:t xml:space="preserve">alternatingly </w:t>
-      </w:r>
-      <w:r>
-        <w:t xml:space="preserve">play </w:t>
-      </w:r>
-      <w:r>
-        <w:t>action cards. Whenever a player plays an action card, their opponent has an opportunity to respond</w:t>
-      </w:r>
-      <w:r>
-        <w:t xml:space="preserve"> by playing their own action cards</w:t>
-      </w:r>
-      <w:r>
-        <w:t>. The first player will then get a chance to respond…and this repeats until one player does not play a card in response. Card effects are then evaluated in order of last played -&gt; first played. If a card’s effect is no longer possible, that card simply does nothing</w:t>
+        <w:t>order of last played -&gt; first played. If a card’s effect is no longer possible, that card simply does nothing</w:t>
       </w:r>
       <w:r>
         <w:t xml:space="preserve">. </w:t>
@@ -1308,7 +1183,6 @@
         </w:numPr>
       </w:pPr>
       <w:r>
-        <w:lastRenderedPageBreak/>
         <w:t>Note: a player or territory may be selected as the target of multiple separate attacks.</w:t>
       </w:r>
     </w:p>
@@ -1402,8 +1276,13 @@
         </w:numPr>
       </w:pPr>
       <w:r>
-        <w:t>A military asset may only take part in a single defense per turn</w:t>
-      </w:r>
+        <w:t xml:space="preserve">A military asset may only take part in a single defense per </w:t>
+      </w:r>
+      <w:proofErr w:type="gramStart"/>
+      <w:r>
+        <w:t>turn</w:t>
+      </w:r>
+      <w:proofErr w:type="gramEnd"/>
     </w:p>
     <w:p>
       <w:pPr>
@@ -1475,7 +1354,11 @@
         <w:t xml:space="preserve">Step: </w:t>
       </w:r>
       <w:r>
-        <w:t>Both players add up the attack of all declared combatants that have the Ambush ability. That combined attack value is known as the damage value.</w:t>
+        <w:t xml:space="preserve">Both players add up the attack of all declared combatants that have the Ambush ability. That combined attack value is </w:t>
+      </w:r>
+      <w:r>
+        <w:lastRenderedPageBreak/>
+        <w:t>known as the damage value.</w:t>
       </w:r>
       <w:r>
         <w:rPr>
@@ -1707,11 +1590,7 @@
         <w:t>’</w:t>
       </w:r>
       <w:r>
-        <w:t xml:space="preserve">s military assets are now made invalid by the loss of their territory due to face-down or logistics </w:t>
-      </w:r>
-      <w:r>
-        <w:lastRenderedPageBreak/>
-        <w:t>constraints, they must resolve this immediately by returning cards to their hand by the same rules as during deploymen</w:t>
+        <w:t>s military assets are now made invalid by the loss of their territory due to face-down or logistics constraints, they must resolve this immediately by returning cards to their hand by the same rules as during deploymen</w:t>
       </w:r>
       <w:r>
         <w:t>t.</w:t>
@@ -1802,93 +1681,79 @@
           <w:b/>
           <w:bCs/>
         </w:rPr>
-        <w:t>Submarine</w:t>
-      </w:r>
-      <w:r>
-        <w:rPr>
-          <w:b/>
-          <w:bCs/>
-        </w:rPr>
-        <w:t xml:space="preserve"> Withdrawal Step:</w:t>
-      </w:r>
-      <w:r>
-        <w:t xml:space="preserve"> The current player may now return </w:t>
-      </w:r>
-      <w:r>
-        <w:t xml:space="preserve">any </w:t>
-      </w:r>
-      <w:r>
-        <w:t xml:space="preserve">number of </w:t>
-      </w:r>
-      <w:r>
-        <w:t>submarines under their control to their hand.</w:t>
-      </w:r>
-    </w:p>
-    <w:p>
-      <w:pPr>
-        <w:pStyle w:val="ListParagraph"/>
-        <w:numPr>
-          <w:ilvl w:val="0"/>
+        <w:t>Deployment Step:</w:t>
+      </w:r>
+      <w:r>
+        <w:t xml:space="preserve"> The current player may play asset cards from their hand according to the following rules. Unless otherwise indicated, these asset cards are put into the play area under the current player’s control. The current player may also take military asset cards which are already in play under their control and return them to their hand.</w:t>
+      </w:r>
+    </w:p>
+    <w:p>
+      <w:pPr>
+        <w:pStyle w:val="ListParagraph"/>
+        <w:numPr>
+          <w:ilvl w:val="1"/>
           <w:numId w:val="6"/>
         </w:numPr>
       </w:pPr>
       <w:r>
-        <w:rPr>
-          <w:b/>
-          <w:bCs/>
-        </w:rPr>
-        <w:t xml:space="preserve">Second Deployment </w:t>
-      </w:r>
-      <w:r>
-        <w:rPr>
-          <w:b/>
-          <w:bCs/>
-        </w:rPr>
-        <w:t>Step</w:t>
-      </w:r>
-      <w:r>
-        <w:rPr>
-          <w:b/>
-          <w:bCs/>
-        </w:rPr>
-        <w:t>:</w:t>
-      </w:r>
-      <w:r>
-        <w:t xml:space="preserve"> Same rules as the first deployment step, except that newly conquered territories do not count towards the </w:t>
-      </w:r>
-      <w:r>
-        <w:t>logistics</w:t>
-      </w:r>
-      <w:r>
-        <w:t xml:space="preserve"> capacity of the player’s territories.</w:t>
-      </w:r>
-    </w:p>
-    <w:p>
-      <w:pPr>
-        <w:pStyle w:val="ListParagraph"/>
-        <w:numPr>
-          <w:ilvl w:val="0"/>
+        <w:t>They may play only a single territory card per turn unless stated otherwise.</w:t>
+      </w:r>
+    </w:p>
+    <w:p>
+      <w:pPr>
+        <w:pStyle w:val="ListParagraph"/>
+        <w:numPr>
+          <w:ilvl w:val="1"/>
           <w:numId w:val="6"/>
         </w:numPr>
       </w:pPr>
       <w:r>
-        <w:rPr>
-          <w:b/>
-          <w:bCs/>
-        </w:rPr>
-        <w:t>Normal Withdrawal Step:</w:t>
-      </w:r>
-      <w:r>
-        <w:t xml:space="preserve"> The current player may now return any </w:t>
-      </w:r>
-      <w:r>
-        <w:t>military assets</w:t>
-      </w:r>
-      <w:r>
-        <w:t xml:space="preserve"> under their control to their hand</w:t>
-      </w:r>
-      <w:r>
-        <w:t>.</w:t>
+        <w:t xml:space="preserve">They may never have in-play military assets whose combined logistics exceeds the combined capacity of their controlled territories. Face-down military assets may not flip if that flip would cause total logistics to exceed capacity. If a player’s logistics capacity changes such that their military assets would now exceed their total capacity, they must immediately return military assets to their hand until this deficit is accounted for. A </w:t>
+      </w:r>
+      <w:r>
+        <w:lastRenderedPageBreak/>
+        <w:t>carrier may not be returned to hand without returning its stationed squadrons, although squadrons may be removed by themselves.</w:t>
+      </w:r>
+    </w:p>
+    <w:p>
+      <w:pPr>
+        <w:pStyle w:val="ListParagraph"/>
+        <w:numPr>
+          <w:ilvl w:val="1"/>
+          <w:numId w:val="6"/>
+        </w:numPr>
+      </w:pPr>
+      <w:r>
+        <w:t>Military assets with the Hidden special ability may be played face down. These cards may be looked at by their controller at any time but not by the opposing player. Face-down cards have a logistics requirement of 0.</w:t>
+      </w:r>
+    </w:p>
+    <w:p>
+      <w:pPr>
+        <w:pStyle w:val="ListParagraph"/>
+        <w:numPr>
+          <w:ilvl w:val="1"/>
+          <w:numId w:val="6"/>
+        </w:numPr>
+      </w:pPr>
+      <w:r>
+        <w:t xml:space="preserve">They may not have more face-down military assets than they have </w:t>
+      </w:r>
+      <w:proofErr w:type="gramStart"/>
+      <w:r>
+        <w:t>territories</w:t>
+      </w:r>
+      <w:proofErr w:type="gramEnd"/>
+    </w:p>
+    <w:p>
+      <w:pPr>
+        <w:pStyle w:val="ListParagraph"/>
+        <w:numPr>
+          <w:ilvl w:val="1"/>
+          <w:numId w:val="6"/>
+        </w:numPr>
+      </w:pPr>
+      <w:r>
+        <w:t>Air squadrons may only be played “on” a territory or carrier. That squadron is “stationed” on the asset on which it is placed.</w:t>
       </w:r>
     </w:p>
     <w:p>

</xml_diff>